<commit_message>
sdp ready for review
</commit_message>
<xml_diff>
--- a/doc/01-software planning/210227RW20010 Software Development Plan DAS-COMBAT.docx
+++ b/doc/01-software planning/210227RW20010 Software Development Plan DAS-COMBAT.docx
@@ -1965,15 +1965,7 @@
         <w:rPr>
           <w:lang w:val="en-US"/>
         </w:rPr>
-        <w:t>In order to prevent deviations from this template all chapters and paragraphs are displayed. When a chapter or paragraph is not applicable</w:t>
-      </w:r>
-      <w:bookmarkStart w:id="0" w:name="_GoBack"/>
-      <w:bookmarkEnd w:id="0"/>
-      <w:r>
-        <w:rPr>
-          <w:lang w:val="en-US"/>
-        </w:rPr>
-        <w:t xml:space="preserve"> to the subject d</w:t>
+        <w:t>In order to prevent deviations from this template all chapters and paragraphs are displayed. When a chapter or paragraph is not applicable to the subject d</w:t>
       </w:r>
       <w:r>
         <w:rPr>
@@ -2001,22 +1993,23 @@
       <w:pPr>
         <w:pStyle w:val="Heading1"/>
       </w:pPr>
-      <w:bookmarkStart w:id="1" w:name="_Toc264634781"/>
-      <w:bookmarkStart w:id="2" w:name="_Toc264634782"/>
-      <w:bookmarkStart w:id="3" w:name="_Toc264634783"/>
-      <w:bookmarkStart w:id="4" w:name="_Toc264634784"/>
-      <w:bookmarkStart w:id="5" w:name="_Toc264634785"/>
-      <w:bookmarkStart w:id="6" w:name="_Toc264634786"/>
-      <w:bookmarkStart w:id="7" w:name="_Toc264634787"/>
-      <w:bookmarkStart w:id="8" w:name="_Toc264634788"/>
-      <w:bookmarkStart w:id="9" w:name="_Toc264634789"/>
-      <w:bookmarkStart w:id="10" w:name="_Toc264634790"/>
-      <w:bookmarkStart w:id="11" w:name="_Toc264634791"/>
-      <w:bookmarkStart w:id="12" w:name="_Toc264634792"/>
-      <w:bookmarkStart w:id="13" w:name="_Toc264634793"/>
-      <w:bookmarkStart w:id="14" w:name="_Toc264634794"/>
-      <w:bookmarkStart w:id="15" w:name="_Toc472678497"/>
-      <w:bookmarkStart w:id="16" w:name="_Toc63865470"/>
+      <w:bookmarkStart w:id="0" w:name="_Toc264634781"/>
+      <w:bookmarkStart w:id="1" w:name="_Toc264634782"/>
+      <w:bookmarkStart w:id="2" w:name="_Toc264634783"/>
+      <w:bookmarkStart w:id="3" w:name="_Toc264634784"/>
+      <w:bookmarkStart w:id="4" w:name="_Toc264634785"/>
+      <w:bookmarkStart w:id="5" w:name="_Toc264634786"/>
+      <w:bookmarkStart w:id="6" w:name="_Toc264634787"/>
+      <w:bookmarkStart w:id="7" w:name="_Toc264634788"/>
+      <w:bookmarkStart w:id="8" w:name="_Toc264634789"/>
+      <w:bookmarkStart w:id="9" w:name="_Toc264634790"/>
+      <w:bookmarkStart w:id="10" w:name="_Toc264634791"/>
+      <w:bookmarkStart w:id="11" w:name="_Toc264634792"/>
+      <w:bookmarkStart w:id="12" w:name="_Toc264634793"/>
+      <w:bookmarkStart w:id="13" w:name="_Toc264634794"/>
+      <w:bookmarkStart w:id="14" w:name="_Toc472678497"/>
+      <w:bookmarkStart w:id="15" w:name="_Toc63865470"/>
+      <w:bookmarkEnd w:id="0"/>
       <w:bookmarkEnd w:id="1"/>
       <w:bookmarkEnd w:id="2"/>
       <w:bookmarkEnd w:id="3"/>
@@ -2031,50 +2024,50 @@
       <w:bookmarkEnd w:id="12"/>
       <w:bookmarkEnd w:id="13"/>
       <w:bookmarkEnd w:id="14"/>
+      <w:r>
+        <w:t>Introduction</w:t>
+      </w:r>
       <w:bookmarkEnd w:id="15"/>
       <w:r>
-        <w:t>Introduction</w:t>
-      </w:r>
+        <w:rPr>
+          <w:szCs w:val="20"/>
+        </w:rPr>
+        <w:tab/>
+      </w:r>
+      <w:r>
+        <w:rPr>
+          <w:szCs w:val="20"/>
+        </w:rPr>
+        <w:tab/>
+      </w:r>
+    </w:p>
+    <w:p>
+      <w:bookmarkStart w:id="16" w:name="_Toc264374136"/>
+      <w:bookmarkStart w:id="17" w:name="_Toc264374180"/>
+      <w:bookmarkStart w:id="18" w:name="_Toc264374142"/>
+      <w:bookmarkStart w:id="19" w:name="_Toc264374186"/>
+      <w:bookmarkStart w:id="20" w:name="_Toc264374159"/>
+      <w:bookmarkStart w:id="21" w:name="_Toc264374203"/>
+      <w:bookmarkStart w:id="22" w:name="_Toc264374164"/>
+      <w:bookmarkStart w:id="23" w:name="_Toc264374208"/>
+      <w:bookmarkStart w:id="24" w:name="_Toc264013823"/>
+      <w:bookmarkStart w:id="25" w:name="_Toc264013966"/>
+      <w:bookmarkStart w:id="26" w:name="_Toc264014093"/>
+      <w:bookmarkStart w:id="27" w:name="_Toc264014320"/>
+      <w:bookmarkStart w:id="28" w:name="_Toc264018727"/>
+      <w:bookmarkStart w:id="29" w:name="_Toc264018757"/>
+      <w:bookmarkStart w:id="30" w:name="_Toc264374166"/>
+      <w:bookmarkStart w:id="31" w:name="_Toc264374210"/>
+      <w:bookmarkStart w:id="32" w:name="_Toc264374224"/>
+      <w:bookmarkStart w:id="33" w:name="_Toc264623723"/>
+      <w:bookmarkStart w:id="34" w:name="_Toc264623760"/>
+      <w:bookmarkStart w:id="35" w:name="_Toc264623850"/>
+      <w:bookmarkStart w:id="36" w:name="_Toc264625553"/>
+      <w:bookmarkStart w:id="37" w:name="_Toc264625576"/>
+      <w:bookmarkStart w:id="38" w:name="_Toc264634796"/>
+      <w:bookmarkStart w:id="39" w:name="_Toc264013824"/>
+      <w:bookmarkStart w:id="40" w:name="_Toc472678498"/>
       <w:bookmarkEnd w:id="16"/>
-      <w:r>
-        <w:rPr>
-          <w:szCs w:val="20"/>
-        </w:rPr>
-        <w:tab/>
-      </w:r>
-      <w:r>
-        <w:rPr>
-          <w:szCs w:val="20"/>
-        </w:rPr>
-        <w:tab/>
-      </w:r>
-    </w:p>
-    <w:p>
-      <w:bookmarkStart w:id="17" w:name="_Toc264374136"/>
-      <w:bookmarkStart w:id="18" w:name="_Toc264374180"/>
-      <w:bookmarkStart w:id="19" w:name="_Toc264374142"/>
-      <w:bookmarkStart w:id="20" w:name="_Toc264374186"/>
-      <w:bookmarkStart w:id="21" w:name="_Toc264374159"/>
-      <w:bookmarkStart w:id="22" w:name="_Toc264374203"/>
-      <w:bookmarkStart w:id="23" w:name="_Toc264374164"/>
-      <w:bookmarkStart w:id="24" w:name="_Toc264374208"/>
-      <w:bookmarkStart w:id="25" w:name="_Toc264013823"/>
-      <w:bookmarkStart w:id="26" w:name="_Toc264013966"/>
-      <w:bookmarkStart w:id="27" w:name="_Toc264014093"/>
-      <w:bookmarkStart w:id="28" w:name="_Toc264014320"/>
-      <w:bookmarkStart w:id="29" w:name="_Toc264018727"/>
-      <w:bookmarkStart w:id="30" w:name="_Toc264018757"/>
-      <w:bookmarkStart w:id="31" w:name="_Toc264374166"/>
-      <w:bookmarkStart w:id="32" w:name="_Toc264374210"/>
-      <w:bookmarkStart w:id="33" w:name="_Toc264374224"/>
-      <w:bookmarkStart w:id="34" w:name="_Toc264623723"/>
-      <w:bookmarkStart w:id="35" w:name="_Toc264623760"/>
-      <w:bookmarkStart w:id="36" w:name="_Toc264623850"/>
-      <w:bookmarkStart w:id="37" w:name="_Toc264625553"/>
-      <w:bookmarkStart w:id="38" w:name="_Toc264625576"/>
-      <w:bookmarkStart w:id="39" w:name="_Toc264634796"/>
-      <w:bookmarkStart w:id="40" w:name="_Toc264013824"/>
-      <w:bookmarkStart w:id="41" w:name="_Toc472678498"/>
       <w:bookmarkEnd w:id="17"/>
       <w:bookmarkEnd w:id="18"/>
       <w:bookmarkEnd w:id="19"/>
@@ -2097,7 +2090,6 @@
       <w:bookmarkEnd w:id="36"/>
       <w:bookmarkEnd w:id="37"/>
       <w:bookmarkEnd w:id="38"/>
-      <w:bookmarkEnd w:id="39"/>
       <w:r>
         <w:t xml:space="preserve">The purpose of this software development plan is to establish the safety and </w:t>
       </w:r>
@@ -2156,7 +2148,11 @@
         <w:t xml:space="preserve">an </w:t>
       </w:r>
       <w:r>
-        <w:t>empirical Bayes frameworks</w:t>
+        <w:t xml:space="preserve">empirical Bayes </w:t>
+      </w:r>
+      <w:r>
+        <w:lastRenderedPageBreak/>
+        <w:t>frameworks</w:t>
       </w:r>
       <w:proofErr w:type="gramEnd"/>
       <w:r>
@@ -2619,13 +2615,13 @@
       <w:pPr>
         <w:pStyle w:val="Heading1"/>
       </w:pPr>
-      <w:bookmarkStart w:id="42" w:name="_Toc63865471"/>
+      <w:bookmarkStart w:id="41" w:name="_Toc63865471"/>
       <w:r>
         <w:t>Scope</w:t>
       </w:r>
+      <w:bookmarkEnd w:id="39"/>
       <w:bookmarkEnd w:id="40"/>
       <w:bookmarkEnd w:id="41"/>
-      <w:bookmarkEnd w:id="42"/>
     </w:p>
     <w:p>
       <w:pPr>
@@ -2682,13 +2678,13 @@
           <w:lang w:val="en-US"/>
         </w:rPr>
       </w:pPr>
-      <w:bookmarkStart w:id="43" w:name="_Toc28682373"/>
-      <w:bookmarkStart w:id="44" w:name="_Toc63865472"/>
+      <w:bookmarkStart w:id="42" w:name="_Toc28682373"/>
+      <w:bookmarkStart w:id="43" w:name="_Toc63865472"/>
       <w:r>
         <w:t>Out of scope</w:t>
       </w:r>
+      <w:bookmarkEnd w:id="42"/>
       <w:bookmarkEnd w:id="43"/>
-      <w:bookmarkEnd w:id="44"/>
     </w:p>
     <w:p>
       <w:pPr>
@@ -2774,21 +2770,21 @@
         </w:numPr>
         <w:jc w:val="both"/>
       </w:pPr>
-      <w:bookmarkStart w:id="45" w:name="_Toc40350727"/>
-      <w:bookmarkStart w:id="46" w:name="_Toc40350728"/>
-      <w:bookmarkStart w:id="47" w:name="_Toc40350729"/>
-      <w:bookmarkStart w:id="48" w:name="_Toc40350730"/>
-      <w:bookmarkStart w:id="49" w:name="_Toc28682374"/>
-      <w:bookmarkStart w:id="50" w:name="_Toc63865473"/>
+      <w:bookmarkStart w:id="44" w:name="_Toc40350727"/>
+      <w:bookmarkStart w:id="45" w:name="_Toc40350728"/>
+      <w:bookmarkStart w:id="46" w:name="_Toc40350729"/>
+      <w:bookmarkStart w:id="47" w:name="_Toc40350730"/>
+      <w:bookmarkStart w:id="48" w:name="_Toc28682374"/>
+      <w:bookmarkStart w:id="49" w:name="_Toc63865473"/>
+      <w:bookmarkEnd w:id="44"/>
       <w:bookmarkEnd w:id="45"/>
       <w:bookmarkEnd w:id="46"/>
       <w:bookmarkEnd w:id="47"/>
+      <w:r>
+        <w:t>Software Safety Classification</w:t>
+      </w:r>
       <w:bookmarkEnd w:id="48"/>
-      <w:r>
-        <w:t>Software Safety Classification</w:t>
-      </w:r>
       <w:bookmarkEnd w:id="49"/>
-      <w:bookmarkEnd w:id="50"/>
     </w:p>
     <w:p>
       <w:pPr>
@@ -3016,37 +3012,38 @@
       <w:pPr>
         <w:pStyle w:val="Heading1"/>
       </w:pPr>
-      <w:bookmarkStart w:id="51" w:name="_Toc264013825"/>
-      <w:bookmarkStart w:id="52" w:name="_Toc264013968"/>
-      <w:bookmarkStart w:id="53" w:name="_Toc264014095"/>
-      <w:bookmarkStart w:id="54" w:name="_Toc264014322"/>
-      <w:bookmarkStart w:id="55" w:name="_Toc264018729"/>
-      <w:bookmarkStart w:id="56" w:name="_Toc264018759"/>
-      <w:bookmarkStart w:id="57" w:name="_Toc264374168"/>
-      <w:bookmarkStart w:id="58" w:name="_Toc264374212"/>
-      <w:bookmarkStart w:id="59" w:name="_Toc264374226"/>
-      <w:bookmarkStart w:id="60" w:name="_Toc264623725"/>
-      <w:bookmarkStart w:id="61" w:name="_Toc264623762"/>
-      <w:bookmarkStart w:id="62" w:name="_Toc264623852"/>
-      <w:bookmarkStart w:id="63" w:name="_Toc264625555"/>
-      <w:bookmarkStart w:id="64" w:name="_Toc264625578"/>
-      <w:bookmarkStart w:id="65" w:name="_Toc264634798"/>
-      <w:bookmarkStart w:id="66" w:name="_Toc264013827"/>
-      <w:bookmarkStart w:id="67" w:name="_Toc264013970"/>
-      <w:bookmarkStart w:id="68" w:name="_Toc264014097"/>
-      <w:bookmarkStart w:id="69" w:name="_Toc264014324"/>
-      <w:bookmarkStart w:id="70" w:name="_Toc264018731"/>
-      <w:bookmarkStart w:id="71" w:name="_Toc264018761"/>
-      <w:bookmarkStart w:id="72" w:name="_Toc264374170"/>
-      <w:bookmarkStart w:id="73" w:name="_Toc264374214"/>
-      <w:bookmarkStart w:id="74" w:name="_Toc264374228"/>
-      <w:bookmarkStart w:id="75" w:name="_Toc264623727"/>
-      <w:bookmarkStart w:id="76" w:name="_Toc264623764"/>
-      <w:bookmarkStart w:id="77" w:name="_Toc264623854"/>
-      <w:bookmarkStart w:id="78" w:name="_Toc264625557"/>
-      <w:bookmarkStart w:id="79" w:name="_Toc264625580"/>
-      <w:bookmarkStart w:id="80" w:name="_Toc264634800"/>
-      <w:bookmarkStart w:id="81" w:name="_Toc63865474"/>
+      <w:bookmarkStart w:id="50" w:name="_Toc264013825"/>
+      <w:bookmarkStart w:id="51" w:name="_Toc264013968"/>
+      <w:bookmarkStart w:id="52" w:name="_Toc264014095"/>
+      <w:bookmarkStart w:id="53" w:name="_Toc264014322"/>
+      <w:bookmarkStart w:id="54" w:name="_Toc264018729"/>
+      <w:bookmarkStart w:id="55" w:name="_Toc264018759"/>
+      <w:bookmarkStart w:id="56" w:name="_Toc264374168"/>
+      <w:bookmarkStart w:id="57" w:name="_Toc264374212"/>
+      <w:bookmarkStart w:id="58" w:name="_Toc264374226"/>
+      <w:bookmarkStart w:id="59" w:name="_Toc264623725"/>
+      <w:bookmarkStart w:id="60" w:name="_Toc264623762"/>
+      <w:bookmarkStart w:id="61" w:name="_Toc264623852"/>
+      <w:bookmarkStart w:id="62" w:name="_Toc264625555"/>
+      <w:bookmarkStart w:id="63" w:name="_Toc264625578"/>
+      <w:bookmarkStart w:id="64" w:name="_Toc264634798"/>
+      <w:bookmarkStart w:id="65" w:name="_Toc264013827"/>
+      <w:bookmarkStart w:id="66" w:name="_Toc264013970"/>
+      <w:bookmarkStart w:id="67" w:name="_Toc264014097"/>
+      <w:bookmarkStart w:id="68" w:name="_Toc264014324"/>
+      <w:bookmarkStart w:id="69" w:name="_Toc264018731"/>
+      <w:bookmarkStart w:id="70" w:name="_Toc264018761"/>
+      <w:bookmarkStart w:id="71" w:name="_Toc264374170"/>
+      <w:bookmarkStart w:id="72" w:name="_Toc264374214"/>
+      <w:bookmarkStart w:id="73" w:name="_Toc264374228"/>
+      <w:bookmarkStart w:id="74" w:name="_Toc264623727"/>
+      <w:bookmarkStart w:id="75" w:name="_Toc264623764"/>
+      <w:bookmarkStart w:id="76" w:name="_Toc264623854"/>
+      <w:bookmarkStart w:id="77" w:name="_Toc264625557"/>
+      <w:bookmarkStart w:id="78" w:name="_Toc264625580"/>
+      <w:bookmarkStart w:id="79" w:name="_Toc264634800"/>
+      <w:bookmarkStart w:id="80" w:name="_Toc63865474"/>
+      <w:bookmarkEnd w:id="50"/>
       <w:bookmarkEnd w:id="51"/>
       <w:bookmarkEnd w:id="52"/>
       <w:bookmarkEnd w:id="53"/>
@@ -3076,11 +3073,10 @@
       <w:bookmarkEnd w:id="77"/>
       <w:bookmarkEnd w:id="78"/>
       <w:bookmarkEnd w:id="79"/>
+      <w:r>
+        <w:t>Definitions</w:t>
+      </w:r>
       <w:bookmarkEnd w:id="80"/>
-      <w:r>
-        <w:t>Definitions</w:t>
-      </w:r>
-      <w:bookmarkEnd w:id="81"/>
     </w:p>
     <w:p>
       <w:pPr>
@@ -3325,14 +3321,14 @@
           <w:lang w:val="en-US"/>
         </w:rPr>
       </w:pPr>
-      <w:bookmarkStart w:id="82" w:name="_Toc63865475"/>
+      <w:bookmarkStart w:id="81" w:name="_Toc63865475"/>
       <w:r>
         <w:rPr>
           <w:lang w:val="en-US"/>
         </w:rPr>
         <w:t>Roles and responsibilities</w:t>
       </w:r>
-      <w:bookmarkEnd w:id="82"/>
+      <w:bookmarkEnd w:id="81"/>
     </w:p>
     <w:p>
       <w:pPr>
@@ -3500,15 +3496,15 @@
       <w:pPr>
         <w:pStyle w:val="Heading1"/>
       </w:pPr>
+      <w:bookmarkStart w:id="82" w:name="_Toc63865476"/>
       <w:bookmarkStart w:id="83" w:name="_Toc472678501"/>
-      <w:bookmarkStart w:id="84" w:name="_Toc63865476"/>
       <w:r>
         <w:t>Reference</w:t>
       </w:r>
       <w:r>
         <w:t xml:space="preserve"> Documents</w:t>
       </w:r>
-      <w:bookmarkEnd w:id="84"/>
+      <w:bookmarkEnd w:id="82"/>
     </w:p>
     <w:p/>
     <w:p>
@@ -3523,11 +3519,11 @@
         </w:tabs>
         <w:spacing w:before="60" w:after="60"/>
       </w:pPr>
-      <w:bookmarkStart w:id="85" w:name="_Toc63865477"/>
+      <w:bookmarkStart w:id="84" w:name="_Toc63865477"/>
       <w:r>
         <w:t>System references</w:t>
       </w:r>
-      <w:bookmarkEnd w:id="85"/>
+      <w:bookmarkEnd w:id="84"/>
     </w:p>
     <w:p>
       <w:pPr>
@@ -3962,9 +3958,8 @@
           <w:sz w:val="22"/>
           <w:szCs w:val="22"/>
         </w:rPr>
-        <w:t>ComBat</w:t>
-      </w:r>
-      <w:proofErr w:type="spellEnd"/>
+        <w:t>Co</w:t>
+      </w:r>
       <w:r>
         <w:rPr>
           <w:rFonts w:cs="Arial"/>
@@ -3974,8 +3969,9 @@
           <w:sz w:val="22"/>
           <w:szCs w:val="22"/>
         </w:rPr>
-        <w:t xml:space="preserve"> method is described in literature by Johnson et al. </w:t>
-      </w:r>
+        <w:t>mBat</w:t>
+      </w:r>
+      <w:proofErr w:type="spellEnd"/>
       <w:r>
         <w:rPr>
           <w:rFonts w:cs="Arial"/>
@@ -3985,7 +3981,7 @@
           <w:sz w:val="22"/>
           <w:szCs w:val="22"/>
         </w:rPr>
-        <w:fldChar w:fldCharType="begin" w:fldLock="1"/>
+        <w:t xml:space="preserve"> method is described in literature by Johnson et al. </w:t>
       </w:r>
       <w:r>
         <w:rPr>
@@ -3996,7 +3992,7 @@
           <w:sz w:val="22"/>
           <w:szCs w:val="22"/>
         </w:rPr>
-        <w:instrText xml:space="preserve">ADDIN CSL_CITATION {"citationItems":[{"id":"ITEM-1","itemData":{"DOI":"10.1093/biostatistics/kxj037","ISSN":"1468-4357","PMID":"16632515","abstract":"Non-biological experimental variation or \"batch effects\" are commonly observed across multiple batches of microarray experiments, often rendering the task of combining data from these batches difficult. The ability to combine microarray data sets is advantageous to researchers to increase statistical power to detect biological phenomena from studies where logistical considerations restrict sample size or in studies that require the sequential hybridization of arrays. In general, it is inappropriate to combine data sets without adjusting for batch effects. Methods have been proposed to filter batch effects from data, but these are often complicated and require large batch sizes ( &gt; 25) to implement. Because the </w:instrText>
+        <w:fldChar w:fldCharType="begin" w:fldLock="1"/>
       </w:r>
       <w:r>
         <w:rPr>
@@ -4007,7 +4003,7 @@
           <w:sz w:val="22"/>
           <w:szCs w:val="22"/>
         </w:rPr>
-        <w:instrText>majority of microarray studies are conducted using much smaller sample sizes, existing methods are not sufficient. We propose parametric and non-parametric empirical Bayes frameworks for adjusting data for batch effects that is robust to outliers in small sample sizes and performs comparable to existing methods for large samples. We illustrate our methods using two example data sets and show that our methods are justifiable, easy to apply, and useful in practice. Software for our method is freely available at: http://biosun1.harvard.edu/complab/batch/.","aut</w:instrText>
+        <w:instrText xml:space="preserve">ADDIN CSL_CITATION {"citationItems":[{"id":"ITEM-1","itemData":{"DOI":"10.1093/biostatistics/kxj037","ISSN":"1468-4357","PMID":"16632515","abstract":"Non-biological experimental variation or \"batch effects\" are commonly observed across multiple batches of microarray experiments, often rendering the task of combining data from these batches difficult. The ability to combine microarray data sets is advantageous to researchers to increase statistical power to detect biological phenomena from studies where logistical considerations restrict sample size or in studies that require the sequential hybridization of arrays. In general, it is inappropriate to combine data sets without adjusting for batch effects. Methods have been proposed to filter batch effects from data, but these are often complicated and require large batch sizes ( &gt; 25) to implement. Because the </w:instrText>
       </w:r>
       <w:r>
         <w:rPr>
@@ -4017,8 +4013,9 @@
           <w:color w:val="000000" w:themeColor="text1"/>
           <w:sz w:val="22"/>
           <w:szCs w:val="22"/>
-        </w:rPr>
-        <w:instrText>hor":[{"dropping-particle":"","family":"Johnson","given":"W. Evan","non-dropping-particle":"","parse-names":false,"suffix":""},{"dropping-particle":"","family":"Li","given":"Cheng","non-dropping-particle":"","parse-names":false,"suffix":""},{"dropping-particle":"","family":"Rabinovic","given":"Ariel","non-dropping-particle":"","parse-names":false,"suffix":""}],"container-title":"Biostatistics","id":"ITEM-1","issue":"1","issued":{"date-parts":[["2007","1","1"]]},"page":"118-127","title":"Adjusting batch effects in microarray expression data using empirical Bayes methods","type":"article-journal","volume":"8"},"uris":["http://www.mendeley.com/documents/?uuid=f4f911ac-e0ae-3294-b541-cc09f02ac53f"]}],"mendeley":{"formattedCitation":"[1]","plainTextFormattedCitation":"[1]","previouslyFormattedCitation":"[2]"},"properties":{"noteIndex":0},"schema":"https://github.com/citation-style-language/schema/raw/master/csl-citation.json"}</w:instrText>
+          <w:lang w:val="nl-NL"/>
+        </w:rPr>
+        <w:instrText>majority of microarray studies are conducted using much smaller sample sizes, existing methods are not sufficient. We propose parametric and non-parametric empirical Bayes frameworks for adjusting data for batch effects that is robust to outliers in small sample sizes and performs comparable to existing methods for large samples. We illustrate our methods using two example data sets and show that our methods are justifiable, easy to apply, and useful in practice. Software for our method is freely available at: http://biosun1.harvard.edu/complab/batch/.","author":[{"dropping-particle":"","family":"Johnson","given":"W. Evan","non-dropping-particle":"","parse-names":false,"suffix":""},{"dropping-particle":"","family":"Li","given":"Cheng","non-dropping-particle":"","parse-names":false,"suffix":""},{"dropping-particle":"","family":"Rabinovic","given":"Ariel","non-dropping-particle":"","parse-names":false,"suffix":""}],"container-title":"Biostatistics","id":"ITEM-1","issue":"1","issued":{"date-parts":[["2007","1","1"]]},"page":"118-127","title":"Adjusting batch effects in microarray expression data using empirical Bayes methods","type":"article-journal","volume":"8"},"uris":["http://www.mendeley.com/documents/?uuid=f4f911ac-e0ae-3294-b541-cc09f02ac53f"]}],"mendeley":{"formattedCitation":"[1]","plainTextFormattedCitation":"[1]","previouslyFormattedCitation":"[1]"},"properties":{"noteIndex":0},"schema":"https://github.com/citation-style-language/schema/raw/master/csl-citation.json"}</w:instrText>
       </w:r>
       <w:r>
         <w:rPr>
@@ -4040,6 +4037,7 @@
           <w:color w:val="000000" w:themeColor="text1"/>
           <w:sz w:val="22"/>
           <w:szCs w:val="22"/>
+          <w:lang w:val="nl-NL"/>
         </w:rPr>
         <w:t>[1]</w:t>
       </w:r>
@@ -4062,6 +4060,7 @@
           <w:color w:val="000000" w:themeColor="text1"/>
           <w:sz w:val="22"/>
           <w:szCs w:val="22"/>
+          <w:lang w:val="nl-NL"/>
         </w:rPr>
         <w:t xml:space="preserve"> and Zhang et al. </w:t>
       </w:r>
@@ -4084,19 +4083,9 @@
           <w:color w:val="000000" w:themeColor="text1"/>
           <w:sz w:val="22"/>
           <w:szCs w:val="22"/>
-        </w:rPr>
-        <w:instrText>ADDIN CSL_CITATION {"citationItems":[{"id":"ITEM-1","itemData":{"DOI":"10.1186/s12859-018-2263-6","ISSN":"14712105","PMID":"30001694","abstract":"Background: Combining genomic data sets from multiple studies is advantageous to increase statistical power in studies where logistical considerations restrict sample size or require the sequential generation of data. However, significant technical heterogeneity is commonly observed across multiple batches of data that are generated from different processing or reagent batches, experimenters, protocols, or profiling platforms. These so-called batch effects often confound true biological relationships in the data, reducing the power benefits of combining multiple batches, and may even lead to spurious results in some combined studies. Therefore there is significant need for effective methods and software tools that account for batch effects in high-throughput genomic studies. Results: Here we contribute multiple methods and software tools for improved combination and analysis of data from multiple batches. In particular, we provide batch effect solutions for cases where the severity of the batch effects is not extreme, and for cases where one high-quality batch can serve as a reference, such as the training set in a biomarker study. We ill</w:instrText>
-      </w:r>
-      <w:r>
-        <w:rPr>
-          <w:rFonts w:cs="Arial"/>
-          <w:b w:val="0"/>
-          <w:i w:val="0"/>
-          <w:color w:val="000000" w:themeColor="text1"/>
-          <w:sz w:val="22"/>
-          <w:szCs w:val="22"/>
-        </w:rPr>
-        <w:instrText>ustrate our approaches and software in both simulated and real data scenarios. Conclusions: We demonstrate the value of these new contributions compared to currently established approaches in the specified batch correction situations.","author":[{"dropping-particle":"","family":"Zhang","given":"Yuqing","non-dropping-particle":"","parse-names":false,"suffix":""},{"dropping-particle":"","family":"Jenkins","given":"David F.","non-dropping-particle":"","parse-names":false,"suffix":""},{"dropping-particle":"","family":"Manimaran","given":"Solaiappan","non-dropping-particle":"","parse-names":false,"suffix":""},{"dropping-particle":"","family":"Johnson","given":"W. Evan","non-dropping-particle":"","parse-names":false,"suffix":""}],"container-title":"BMC Bioinformatics","id":"ITEM-1","issue":"1","issued":{"date-parts":[["2018","7","13"]]},"page":"262","publisher":"BioMed Central Ltd.","title":"Alternative empirical Bayes models for adjusting for batch effects in genomic studies","type":"article-journal","volume":"19"},"uris":["http://www.mendeley.com/documents/?uuid=30371f0d-de59-379e-81b4-91496d9bfe0a"]}],"mendeley":{"formattedCitation":"[2]","plainTextFormattedCitation":"[2]","previouslyFormattedCitation":"[3]"},"properties":{"noteIndex":0},"schema":"https://github.com/citation-style-language/schema/raw/master/csl-citation.json"}</w:instrText>
+          <w:lang w:val="nl-NL"/>
+        </w:rPr>
+        <w:instrText>ADDIN CSL_CITATION {"citationItems":[{"id":"ITEM-1","itemData":{"DOI":"10.1186/s12859-018-2263-6","ISSN":"14712105","PMID":"30001694","abstract":"Background: Combining genomic data sets from multiple studies is advantageous to increase statistical power in studies where logistical considerations restrict sample size or require the sequential generation of data. However, significant technical heterogeneity is commonly observed across multiple batches of data that are generated from different processing or reagent batches, experimenters, protocols, or profiling platforms. These so-called batch effects often confound true biological relationships in the data, reducing the power benefits of combining multiple batches, and may even lead to spurious results in some combined studies. Therefore there is significant need for effective methods and software tools that account for batch effects in high-throughput genomic studies. Results: Here we contribute multiple methods and software tools for improved combination and analysis of data from multiple batches. In particular, we provide batch effect solutions for cases where the severity of the batch effects is not extreme, and for cases where one high-quality batch can serve as a reference, such as the training set in a biomarker study. We illustrate our approaches and software in both simulated and real data scenarios. Conclusions: We demonstrate the value of these new contributions compared to currently established approaches in the specified batch correction situations.","author":[{"dropping-particle":"","family":"Zhang","given":"Yuqing","non-dropping-particle":"","parse-names":false,"suffix":""},{"dropping-particle":"","family":"Jenkins","given":"David F.","non-dropping-particle":"","parse-names":false,"suffix":""},{"dropping-particle":"","family":"Manimaran","given":"Solaiappan","non-dropping-particle":"","parse-names":false,"suffix":""},{"dropping-particle":"","family":"Johnson","given":"W. Evan","non-dropping-particle":"","parse-names":false,"suffix":""}],"container-title":"BMC Bioinformatics","id":"ITEM-1","issue":"1","issued":{"date-parts":[["2018","7","13"]]},"page":"262","publisher":"BioMed Central Ltd.","title":"Alternative empirical Bayes models for adjusting for batch effects in genomic studies","type":"article-journal","volume":"19"},"uris":["http://www.mendeley.com/documents/?uuid=30371f0d-de59-379e-81b4-91496d9bfe0a"]}],"mendeley":{"formattedCitation":"[2]","plainTextFormattedCitation":"[2]","previouslyFormattedCitation":"[2]"},"properties":{"noteIndex":0},"schema":"https://github.com/citation-style-language/schema/raw/master/csl-citation.json"}</w:instrText>
       </w:r>
       <w:r>
         <w:rPr>
@@ -4118,6 +4107,7 @@
           <w:color w:val="000000" w:themeColor="text1"/>
           <w:sz w:val="22"/>
           <w:szCs w:val="22"/>
+          <w:lang w:val="nl-NL"/>
         </w:rPr>
         <w:t>[2]</w:t>
       </w:r>
@@ -4140,119 +4130,9 @@
           <w:color w:val="000000" w:themeColor="text1"/>
           <w:sz w:val="22"/>
           <w:szCs w:val="22"/>
-        </w:rPr>
-        <w:t xml:space="preserve"> and implemented in its original form in the R-package SVA </w:t>
-      </w:r>
-      <w:r>
-        <w:rPr>
-          <w:rFonts w:ascii="Verdana" w:hAnsi="Verdana"/>
-          <w:color w:val="000000"/>
-          <w:sz w:val="17"/>
-          <w:szCs w:val="17"/>
-          <w:shd w:val="clear" w:color="auto" w:fill="FFFFFF"/>
-        </w:rPr>
-        <w:t xml:space="preserve">Leek JT, Johnson WE, Parker HS, </w:t>
-      </w:r>
-      <w:proofErr w:type="spellStart"/>
-      <w:r>
-        <w:rPr>
-          <w:rFonts w:ascii="Verdana" w:hAnsi="Verdana"/>
-          <w:color w:val="000000"/>
-          <w:sz w:val="17"/>
-          <w:szCs w:val="17"/>
-          <w:shd w:val="clear" w:color="auto" w:fill="FFFFFF"/>
-        </w:rPr>
-        <w:t>Fertig</w:t>
-      </w:r>
-      <w:proofErr w:type="spellEnd"/>
-      <w:r>
-        <w:rPr>
-          <w:rFonts w:ascii="Verdana" w:hAnsi="Verdana"/>
-          <w:color w:val="000000"/>
-          <w:sz w:val="17"/>
-          <w:szCs w:val="17"/>
-          <w:shd w:val="clear" w:color="auto" w:fill="FFFFFF"/>
-        </w:rPr>
-        <w:t xml:space="preserve"> EJ, Jaffe AE, Zhang Y, </w:t>
-      </w:r>
-      <w:proofErr w:type="spellStart"/>
-      <w:r>
-        <w:rPr>
-          <w:rFonts w:ascii="Verdana" w:hAnsi="Verdana"/>
-          <w:color w:val="000000"/>
-          <w:sz w:val="17"/>
-          <w:szCs w:val="17"/>
-          <w:shd w:val="clear" w:color="auto" w:fill="FFFFFF"/>
-        </w:rPr>
-        <w:t>Storey</w:t>
-      </w:r>
-      <w:proofErr w:type="spellEnd"/>
-      <w:r>
-        <w:rPr>
-          <w:rFonts w:ascii="Verdana" w:hAnsi="Verdana"/>
-          <w:color w:val="000000"/>
-          <w:sz w:val="17"/>
-          <w:szCs w:val="17"/>
-          <w:shd w:val="clear" w:color="auto" w:fill="FFFFFF"/>
-        </w:rPr>
-        <w:t xml:space="preserve"> JD, Torres LC (2020). </w:t>
-      </w:r>
-      <w:proofErr w:type="spellStart"/>
-      <w:proofErr w:type="gramStart"/>
-      <w:r>
-        <w:rPr>
-          <w:rStyle w:val="Emphasis"/>
-          <w:rFonts w:ascii="Verdana" w:hAnsi="Verdana"/>
-          <w:color w:val="000000"/>
-          <w:sz w:val="17"/>
-          <w:szCs w:val="17"/>
-          <w:shd w:val="clear" w:color="auto" w:fill="FFFFFF"/>
-        </w:rPr>
-        <w:t>sva</w:t>
-      </w:r>
-      <w:proofErr w:type="spellEnd"/>
-      <w:proofErr w:type="gramEnd"/>
-      <w:r>
-        <w:rPr>
-          <w:rStyle w:val="Emphasis"/>
-          <w:rFonts w:ascii="Verdana" w:hAnsi="Verdana"/>
-          <w:color w:val="000000"/>
-          <w:sz w:val="17"/>
-          <w:szCs w:val="17"/>
-          <w:shd w:val="clear" w:color="auto" w:fill="FFFFFF"/>
-        </w:rPr>
-        <w:t>: Surrogate Variable Analysis</w:t>
-      </w:r>
-      <w:r>
-        <w:rPr>
-          <w:rFonts w:ascii="Verdana" w:hAnsi="Verdana"/>
-          <w:color w:val="000000"/>
-          <w:sz w:val="17"/>
-          <w:szCs w:val="17"/>
-          <w:shd w:val="clear" w:color="auto" w:fill="FFFFFF"/>
-        </w:rPr>
-        <w:t xml:space="preserve">. </w:t>
-      </w:r>
-      <w:r>
-        <w:rPr>
-          <w:rFonts w:ascii="Verdana" w:hAnsi="Verdana"/>
-          <w:color w:val="000000"/>
-          <w:sz w:val="17"/>
-          <w:szCs w:val="17"/>
-          <w:shd w:val="clear" w:color="auto" w:fill="FFFFFF"/>
-        </w:rPr>
-        <w:t xml:space="preserve">R package version </w:t>
-      </w:r>
-      <w:proofErr w:type="gramStart"/>
-      <w:r>
-        <w:rPr>
-          <w:rFonts w:ascii="Verdana" w:hAnsi="Verdana"/>
-          <w:color w:val="000000"/>
-          <w:sz w:val="17"/>
-          <w:szCs w:val="17"/>
-          <w:shd w:val="clear" w:color="auto" w:fill="FFFFFF"/>
-        </w:rPr>
-        <w:t>3.36.0</w:t>
+          <w:lang w:val="nl-NL"/>
+        </w:rPr>
+        <w:t xml:space="preserve"> and implemented i</w:t>
       </w:r>
       <w:r>
         <w:rPr>
@@ -4263,7 +4143,7 @@
           <w:sz w:val="22"/>
           <w:szCs w:val="22"/>
         </w:rPr>
-        <w:t xml:space="preserve"> </w:t>
+        <w:t>n its original form in the R-package SVA</w:t>
       </w:r>
       <w:r>
         <w:rPr>
@@ -4274,9 +4154,77 @@
           <w:sz w:val="22"/>
           <w:szCs w:val="22"/>
         </w:rPr>
-        <w:t>)</w:t>
-      </w:r>
-      <w:proofErr w:type="gramEnd"/>
+        <w:t xml:space="preserve"> </w:t>
+      </w:r>
+      <w:r>
+        <w:rPr>
+          <w:rFonts w:cs="Arial"/>
+          <w:b w:val="0"/>
+          <w:i w:val="0"/>
+          <w:color w:val="000000" w:themeColor="text1"/>
+          <w:sz w:val="22"/>
+          <w:szCs w:val="22"/>
+        </w:rPr>
+        <w:fldChar w:fldCharType="begin" w:fldLock="1"/>
+      </w:r>
+      <w:r>
+        <w:rPr>
+          <w:rFonts w:cs="Arial"/>
+          <w:b w:val="0"/>
+          <w:i w:val="0"/>
+          <w:color w:val="000000" w:themeColor="text1"/>
+          <w:sz w:val="22"/>
+          <w:szCs w:val="22"/>
+        </w:rPr>
+        <w:instrText>ADDIN CSL_CITATION {"citationItems":[{"id":"ITEM-1","itemData":{"author":[{"dropping-particle":"","family":"Leek","given":"Jeffrey T","non-dropping-particle":"","parse-names":false,"suffix":""},{"dropping-particle":"","family":"Johnson","given":"W. Evan","non-dropping-particle":"","parse-names":false,"suffix":""},{"dropping-particle":"","family":"Parker","given":"Hilary S.","non-dropping-particle":"","parse-names":false,"suffix":""},{"dropping-particle":"","family":"Fertig","given":"Elena J.","non-dropping-particle":"","parse-names":false,"suffix":""},{"dropping-particle":"","family":"Jaffe","given":"Andrew E","non-dropping-particle":"","parse-names":false,"suffix":""},{"dropping-particle":"","family":"Zhang","given":"Yuqing","non-dropping-particle":"","parse-names":false,"suffix":""},{"dropping-particle":"","family":"Storey","given":"John D.","non-dropping-particle":"","parse-names":false,"suffix":""},{"dropping-particle":"","family":"Torres","given":"Leonardo Collado","non-dropping-particle":"","parse-names":false,"suffix":""}],"id":"ITEM-1","issued":{"date-parts":[["2020"]]},"number":"3.38.0","title":"SVA: surrogate variable analysis","type":"article"},"uris":["http://www.mendeley.com/documents/?uuid=541d68d6-bc0a-409c-aee9-cccde3bc9bc1"]}],"mendeley":{"formattedCitation":"[3]","plainTextFormattedCitation":"[3]"},"properties":{"noteIndex":0},"schema":"https://github.com/citation-style-language/schema/raw/maste</w:instrText>
+      </w:r>
+      <w:r>
+        <w:rPr>
+          <w:rFonts w:cs="Arial"/>
+          <w:b w:val="0"/>
+          <w:i w:val="0"/>
+          <w:color w:val="000000" w:themeColor="text1"/>
+          <w:sz w:val="22"/>
+          <w:szCs w:val="22"/>
+        </w:rPr>
+        <w:instrText>r/csl-citation.json"}</w:instrText>
+      </w:r>
+      <w:r>
+        <w:rPr>
+          <w:rFonts w:cs="Arial"/>
+          <w:b w:val="0"/>
+          <w:i w:val="0"/>
+          <w:color w:val="000000" w:themeColor="text1"/>
+          <w:sz w:val="22"/>
+          <w:szCs w:val="22"/>
+        </w:rPr>
+        <w:fldChar w:fldCharType="separate"/>
+      </w:r>
+      <w:r>
+        <w:rPr>
+          <w:rFonts w:cs="Arial"/>
+          <w:b w:val="0"/>
+          <w:i w:val="0"/>
+          <w:noProof/>
+          <w:color w:val="000000" w:themeColor="text1"/>
+          <w:sz w:val="22"/>
+          <w:szCs w:val="22"/>
+        </w:rPr>
+        <w:t>[3]</w:t>
+      </w:r>
+      <w:r>
+        <w:rPr>
+          <w:rFonts w:cs="Arial"/>
+          <w:b w:val="0"/>
+          <w:i w:val="0"/>
+          <w:color w:val="000000" w:themeColor="text1"/>
+          <w:sz w:val="22"/>
+          <w:szCs w:val="22"/>
+        </w:rPr>
+        <w:fldChar w:fldCharType="end"/>
+      </w:r>
+      <w:bookmarkStart w:id="85" w:name="_GoBack"/>
+      <w:bookmarkEnd w:id="85"/>
       <w:r>
         <w:rPr>
           <w:rFonts w:cs="Arial"/>
@@ -4382,7 +4330,7 @@
           <w:szCs w:val="22"/>
           <w:shd w:val="clear" w:color="auto" w:fill="FFFFFF"/>
         </w:rPr>
-        <w:instrText>ADDIN CSL_CITATION {"citationItems":[{"id":"ITEM-1","itemData":{"author":[{"dropping-particle":"","family":"PamGene International","given":"","non-dropping-particle":"","parse-names":false,"suffix":""}],"id":"ITEM-1","issued":{"date-parts":[["2019"]]},"title":"210228RW19030 Development and verification of the use of reference samples in teh DAS lab","type":"report"},"uris":["http://www.mendeley.com/documents/?uuid=d4828a2e-2071-4f07-a202-b5419b63adc4"]}],"mendeley":{"formattedCitation":"[3]","plainTextFormattedCitation":"[3]"},"properties":{"noteIndex":0},"schema":"https://github.com/citation-style-language/schema/raw/master/csl-citation.json"}</w:instrText>
+        <w:instrText>ADDIN CSL_CITATION {"citationItems":[{"id":"ITEM-1","itemData":{"author":[{"dropping-particle":"","family":"PamGene International","given":"","non-dropping-particle":"","parse-names":false,"suffix":""}],"id":"ITEM-1","issued":{"date-parts":[["2019"]]},"title":"210228RW19030 Development and verification of the use of reference samples in teh DAS lab","type":"report"},"uris":["http://www.mendeley.com/documents/?uuid=d4828a2e-2071-4f07-a202-b5419b63adc4"]}],"mendeley":{"formattedCitation":"[4]","plainTextFormattedCitation":"[4]","previouslyFormattedCitation":"[3]"},"properties":{"noteIndex":0},"schema":"https://github.com/citation-style-language/schema/raw/master/csl-citation.json"}</w:instrText>
       </w:r>
       <w:r>
         <w:rPr>
@@ -4407,7 +4355,7 @@
           <w:szCs w:val="22"/>
           <w:shd w:val="clear" w:color="auto" w:fill="FFFFFF"/>
         </w:rPr>
-        <w:t>[3]</w:t>
+        <w:t>[4]</w:t>
       </w:r>
       <w:r>
         <w:rPr>
@@ -4529,7 +4477,7 @@
           <w:szCs w:val="22"/>
           <w:shd w:val="clear" w:color="auto" w:fill="FFFFFF"/>
         </w:rPr>
-        <w:instrText>ADDIN CSL_CITATION {"citationItems":[{"id":"ITEM-1","itemData":{"author":[{"dropping-particle":"","family":"PamGene International","given":"","non-dropping-particle":"","parse-names":false,"suffix":""}],"id":"ITEM-1","issued":{"date-parts":[["2019"]]},"title":"210228RW19030 Development and verification of the use of reference samples in teh DAS lab","type":"report"},"uris":["http://www.mendeley.com/documents/?uuid=d4828a2e-2071-4f07-a202-b5419b63adc4"]}],"mendeley":{"formattedCitation":"[3]","plainTextFormattedCitation":"[3]","previouslyFormattedCitation":"[1]"},"properties":{"noteIndex":0},"schema":"https://github.com/citation-style-language/schema/raw/master/csl-citation.json"}</w:instrText>
+        <w:instrText>ADDIN CSL_CITATION {"citationItems":[{"id":"ITEM-1","itemData":{"author":[{"dropping-particle":"","family":"PamGene International","given":"","non-dropping-particle":"","parse-names":false,"suffix":""}],"id":"ITEM-1","issued":{"date-parts":[["2019"]]},"title":"210228RW19030 Development and verification of the use of reference samples in teh DAS lab","type":"report"},"uris":["http://www.mendeley.com/documents/?uuid=d4828a2e-2071-4f07-a202-b5419b63adc4"]}],"mendeley":{"formattedCitation":"[4]","plainTextFormattedCitation":"[4]","previouslyFormattedCitation":"[3]"},"properties":{"noteIndex":0},"schema":"https://github.com/citation-style-language/schema/raw/master/csl-citation.json"}</w:instrText>
       </w:r>
       <w:r>
         <w:rPr>
@@ -4554,7 +4502,7 @@
           <w:szCs w:val="22"/>
           <w:shd w:val="clear" w:color="auto" w:fill="FFFFFF"/>
         </w:rPr>
-        <w:t>[3]</w:t>
+        <w:t>[4]</w:t>
       </w:r>
       <w:r>
         <w:rPr>
@@ -7436,39 +7384,7 @@
             <w:rFonts w:eastAsia="Arial" w:cs="Arial"/>
             <w:bCs/>
           </w:rPr>
-          <w:t>https://github.com/pamgene/dasco</w:t>
-        </w:r>
-        <w:r>
-          <w:rPr>
-            <w:rStyle w:val="Hyperlink"/>
-            <w:rFonts w:eastAsia="Arial" w:cs="Arial"/>
-            <w:bCs/>
-          </w:rPr>
-          <w:t>m</w:t>
-        </w:r>
-        <w:r>
-          <w:rPr>
-            <w:rStyle w:val="Hyperlink"/>
-            <w:rFonts w:eastAsia="Arial" w:cs="Arial"/>
-            <w:bCs/>
-          </w:rPr>
-          <w:t>m</w:t>
-        </w:r>
-        <w:r>
-          <w:rPr>
-            <w:rStyle w:val="Hyperlink"/>
-            <w:rFonts w:eastAsia="Arial" w:cs="Arial"/>
-            <w:bCs/>
-          </w:rPr>
-          <w:t>o</w:t>
-        </w:r>
-        <w:r>
-          <w:rPr>
-            <w:rStyle w:val="Hyperlink"/>
-            <w:rFonts w:eastAsia="Arial" w:cs="Arial"/>
-            <w:bCs/>
-          </w:rPr>
-          <w:t>n/tree/master/docs</w:t>
+          <w:t>https://github.com/pamgene/dascommon/tree/master/docs</w:t>
         </w:r>
       </w:hyperlink>
     </w:p>
@@ -8862,7 +8778,23 @@
           <w:noProof/>
         </w:rPr>
         <w:tab/>
-        <w:t>PamGene International, “210228RW19030 Development and verification of the use of reference samples in teh DAS lab,” 2019.</w:t>
+        <w:t xml:space="preserve">J. T. Leek </w:t>
+      </w:r>
+      <w:r>
+        <w:rPr>
+          <w:rFonts w:cs="Arial"/>
+          <w:i/>
+          <w:iCs/>
+          <w:noProof/>
+        </w:rPr>
+        <w:t>et al.</w:t>
+      </w:r>
+      <w:r>
+        <w:rPr>
+          <w:rFonts w:cs="Arial"/>
+          <w:noProof/>
+        </w:rPr>
+        <w:t>, “SVA: surrogate variable analysis.” 2020.</w:t>
       </w:r>
     </w:p>
     <w:p>
@@ -8890,24 +8822,7 @@
           <w:noProof/>
         </w:rPr>
         <w:tab/>
-        <w:t>PamGene International, “210228RW19031 METHOD clinical calibration experimental report,” 2019.</w:t>
-      </w:r>
-    </w:p>
-    <w:p>
-      <w:pPr>
-        <w:spacing w:before="0" w:after="0"/>
-        <w:jc w:val="left"/>
-        <w:rPr>
-          <w:rFonts w:cs="Arial"/>
-          <w:noProof/>
-        </w:rPr>
-      </w:pPr>
-      <w:r>
-        <w:rPr>
-          <w:rFonts w:cs="Arial"/>
-          <w:noProof/>
-        </w:rPr>
-        <w:br w:type="page"/>
+        <w:t>PamGene International, “210228RW19030 Development and verification of the use of reference samples in teh DAS lab,” 2019.</w:t>
       </w:r>
     </w:p>
     <w:p>
@@ -8917,15 +8832,6 @@
         <w:autoSpaceDN w:val="0"/>
         <w:adjustRightInd w:val="0"/>
         <w:ind w:left="640" w:hanging="640"/>
-        <w:rPr>
-          <w:rFonts w:cs="Arial"/>
-          <w:noProof/>
-        </w:rPr>
-      </w:pPr>
-    </w:p>
-    <w:p>
-      <w:pPr>
-        <w:pStyle w:val="Heading1"/>
       </w:pPr>
       <w:r>
         <w:fldChar w:fldCharType="end"/>
@@ -10244,7 +10150,7 @@
         <w:sz w:val="18"/>
         <w:szCs w:val="18"/>
       </w:rPr>
-      <w:t>9</w:t>
+      <w:t>5</w:t>
     </w:r>
     <w:r>
       <w:rPr>
@@ -17671,13 +17577,28 @@
   <a:extraClrSchemeLst/>
   <a:extLst>
     <a:ext uri="{05A4C25C-085E-4340-85A3-A5531E510DB2}">
-      <thm15:themeFamily xmlns="" xmlns:thm15="http://schemas.microsoft.com/office/thememl/2012/main" name="Office Theme" id="{62F939B6-93AF-4DB8-9C6B-D6C7DFDC589F}" vid="{4A3C46E8-61CC-4603-A589-7422A47A8E4A}"/>
+      <thm15:themeFamily xmlns:thm15="http://schemas.microsoft.com/office/thememl/2012/main" xmlns="" name="Office Theme" id="{62F939B6-93AF-4DB8-9C6B-D6C7DFDC589F}" vid="{4A3C46E8-61CC-4603-A589-7422A47A8E4A}"/>
     </a:ext>
   </a:extLst>
 </a:theme>
 </file>
 
 <file path=customXml/item1.xml><?xml version="1.0" encoding="utf-8"?>
+<?mso-contentType ?>
+<FormTemplates xmlns="http://schemas.microsoft.com/sharepoint/v3/contenttype/forms">
+  <Display>DocumentLibraryForm</Display>
+  <Edit>DocumentLibraryForm</Edit>
+  <New>DocumentLibraryForm</New>
+</FormTemplates>
+</file>
+
+<file path=customXml/item2.xml><?xml version="1.0" encoding="utf-8"?>
+<p:properties xmlns:p="http://schemas.microsoft.com/office/2006/metadata/properties" xmlns:xsi="http://www.w3.org/2001/XMLSchema-instance" xmlns:pc="http://schemas.microsoft.com/office/infopath/2007/PartnerControls">
+  <documentManagement/>
+</p:properties>
+</file>
+
+<file path=customXml/item3.xml><?xml version="1.0" encoding="utf-8"?>
 <ct:contentTypeSchema xmlns:ct="http://schemas.microsoft.com/office/2006/metadata/contentType" xmlns:ma="http://schemas.microsoft.com/office/2006/metadata/properties/metaAttributes" ct:_="" ma:_="" ma:contentTypeName="Document" ma:contentTypeID="0x0101000B5CD9EFC6F88047B3DD7E8264F8BD2D" ma:contentTypeVersion="1" ma:contentTypeDescription="Create a new document." ma:contentTypeScope="" ma:versionID="d581da44ce284918aa3f7741dee4a512">
   <xsd:schema xmlns:xsd="http://www.w3.org/2001/XMLSchema" xmlns:xs="http://www.w3.org/2001/XMLSchema" xmlns:p="http://schemas.microsoft.com/office/2006/metadata/properties" xmlns:ns2="484f34b8-3862-4c04-a459-91b609357355" targetNamespace="http://schemas.microsoft.com/office/2006/metadata/properties" ma:root="true" ma:fieldsID="7128273b93a6d71307ade09ec0c67fa7" ns2:_="">
     <xsd:import namespace="484f34b8-3862-4c04-a459-91b609357355"/>
@@ -17817,26 +17738,28 @@
 </ct:contentTypeSchema>
 </file>
 
-<file path=customXml/item2.xml><?xml version="1.0" encoding="utf-8"?>
-<p:properties xmlns:p="http://schemas.microsoft.com/office/2006/metadata/properties" xmlns:xsi="http://www.w3.org/2001/XMLSchema-instance" xmlns:pc="http://schemas.microsoft.com/office/infopath/2007/PartnerControls">
-  <documentManagement/>
-</p:properties>
-</file>
-
-<file path=customXml/item3.xml><?xml version="1.0" encoding="utf-8"?>
-<?mso-contentType ?>
-<FormTemplates xmlns="http://schemas.microsoft.com/sharepoint/v3/contenttype/forms">
-  <Display>DocumentLibraryForm</Display>
-  <Edit>DocumentLibraryForm</Edit>
-  <New>DocumentLibraryForm</New>
-</FormTemplates>
-</file>
-
 <file path=customXml/item4.xml><?xml version="1.0" encoding="utf-8"?>
 <b:Sources xmlns:b="http://schemas.openxmlformats.org/officeDocument/2006/bibliography" xmlns="http://schemas.openxmlformats.org/officeDocument/2006/bibliography" SelectedStyle="\APA.XSL" StyleName="APA"/>
 </file>
 
 <file path=customXml/itemProps1.xml><?xml version="1.0" encoding="utf-8"?>
+<ds:datastoreItem xmlns:ds="http://schemas.openxmlformats.org/officeDocument/2006/customXml" ds:itemID="{0AF2E7FD-5A0E-4A1D-91FA-15733CBD0A33}">
+  <ds:schemaRefs>
+    <ds:schemaRef ds:uri="http://schemas.microsoft.com/sharepoint/v3/contenttype/forms"/>
+  </ds:schemaRefs>
+</ds:datastoreItem>
+</file>
+
+<file path=customXml/itemProps2.xml><?xml version="1.0" encoding="utf-8"?>
+<ds:datastoreItem xmlns:ds="http://schemas.openxmlformats.org/officeDocument/2006/customXml" ds:itemID="{DBB5D9B6-8832-48B0-A636-23532EBC75CE}">
+  <ds:schemaRefs>
+    <ds:schemaRef ds:uri="http://schemas.microsoft.com/office/2006/metadata/properties"/>
+    <ds:schemaRef ds:uri="http://schemas.microsoft.com/office/infopath/2007/PartnerControls"/>
+  </ds:schemaRefs>
+</ds:datastoreItem>
+</file>
+
+<file path=customXml/itemProps3.xml><?xml version="1.0" encoding="utf-8"?>
 <ds:datastoreItem xmlns:ds="http://schemas.openxmlformats.org/officeDocument/2006/customXml" ds:itemID="{EB312EB9-42CF-4FF8-96A0-0B095A69F107}">
   <ds:schemaRefs>
     <ds:schemaRef ds:uri="http://schemas.microsoft.com/office/2006/metadata/contentType"/>
@@ -17854,25 +17777,8 @@
 </ds:datastoreItem>
 </file>
 
-<file path=customXml/itemProps2.xml><?xml version="1.0" encoding="utf-8"?>
-<ds:datastoreItem xmlns:ds="http://schemas.openxmlformats.org/officeDocument/2006/customXml" ds:itemID="{DBB5D9B6-8832-48B0-A636-23532EBC75CE}">
-  <ds:schemaRefs>
-    <ds:schemaRef ds:uri="http://schemas.microsoft.com/office/2006/metadata/properties"/>
-    <ds:schemaRef ds:uri="http://schemas.microsoft.com/office/infopath/2007/PartnerControls"/>
-  </ds:schemaRefs>
-</ds:datastoreItem>
-</file>
-
-<file path=customXml/itemProps3.xml><?xml version="1.0" encoding="utf-8"?>
-<ds:datastoreItem xmlns:ds="http://schemas.openxmlformats.org/officeDocument/2006/customXml" ds:itemID="{0AF2E7FD-5A0E-4A1D-91FA-15733CBD0A33}">
-  <ds:schemaRefs>
-    <ds:schemaRef ds:uri="http://schemas.microsoft.com/sharepoint/v3/contenttype/forms"/>
-  </ds:schemaRefs>
-</ds:datastoreItem>
-</file>
-
 <file path=customXml/itemProps4.xml><?xml version="1.0" encoding="utf-8"?>
-<ds:datastoreItem xmlns:ds="http://schemas.openxmlformats.org/officeDocument/2006/customXml" ds:itemID="{BA213D31-90D9-429E-B23B-00647E1A4834}">
+<ds:datastoreItem xmlns:ds="http://schemas.openxmlformats.org/officeDocument/2006/customXml" ds:itemID="{D8E03D89-5645-4095-97C5-E582C1B576B6}">
   <ds:schemaRefs>
     <ds:schemaRef ds:uri="http://schemas.openxmlformats.org/officeDocument/2006/bibliography"/>
   </ds:schemaRefs>

</xml_diff>